<commit_message>
Added stuff to user guide
</commit_message>
<xml_diff>
--- a/project_deliverable_3.docx
+++ b/project_deliverable_3.docx
@@ -12,7 +12,15 @@
       </w:r>
       <w:proofErr w:type="spellEnd"/>
       <w:r>
-        <w:t>, Emma Juettner, Leo Carrico, Samuel Robertson</w:t>
+        <w:t xml:space="preserve">, Emma </w:t>
+      </w:r>
+      <w:proofErr w:type="spellStart"/>
+      <w:r>
+        <w:t>Juettner</w:t>
+      </w:r>
+      <w:proofErr w:type="spellEnd"/>
+      <w:r>
+        <w:t>, Leo Carrico, Samuel Robertson</w:t>
       </w:r>
     </w:p>
     <w:p>
@@ -33,6 +41,8 @@
       <w:r>
         <w:t>Goals:</w:t>
       </w:r>
+      <w:bookmarkStart w:id="0" w:name="_GoBack"/>
+      <w:bookmarkEnd w:id="0"/>
     </w:p>
     <w:p>
       <w:pPr>
@@ -90,8 +100,6 @@
       <w:r>
         <w:t>the PHP</w:t>
       </w:r>
-      <w:bookmarkStart w:id="0" w:name="_GoBack"/>
-      <w:bookmarkEnd w:id="0"/>
       <w:r>
         <w:t xml:space="preserve"> interface.</w:t>
       </w:r>
@@ -229,6 +237,311 @@
         <w:t>Users’ Guide:</w:t>
       </w:r>
     </w:p>
+    <w:p>
+      <w:r>
+        <w:t>At the main menu you can choose to either login with the administrator login or the member login.</w:t>
+      </w:r>
+    </w:p>
+    <w:p>
+      <w:r>
+        <w:t xml:space="preserve">Admin login </w:t>
+      </w:r>
+      <w:r>
+        <w:sym w:font="Wingdings" w:char="F0E0"/>
+      </w:r>
+      <w:r>
+        <w:t xml:space="preserve"> This takes you to the administrator login page where after login, you will have administrative functionalities. </w:t>
+      </w:r>
+    </w:p>
+    <w:p>
+      <w:r>
+        <w:t xml:space="preserve">Member login </w:t>
+      </w:r>
+      <w:r>
+        <w:sym w:font="Wingdings" w:char="F0E0"/>
+      </w:r>
+      <w:r>
+        <w:t xml:space="preserve"> This takes you to the member login page where you will then have member/ customer functionalities. </w:t>
+      </w:r>
+    </w:p>
+    <w:p>
+      <w:r>
+        <w:rPr>
+          <w:noProof/>
+        </w:rPr>
+        <w:lastRenderedPageBreak/>
+        <w:drawing>
+          <wp:inline distT="0" distB="0" distL="0" distR="0" wp14:anchorId="223960E8" wp14:editId="0E476074">
+            <wp:extent cx="5943600" cy="4754880"/>
+            <wp:effectExtent l="0" t="0" r="0" b="7620"/>
+            <wp:docPr id="1" name="Picture 1"/>
+            <wp:cNvGraphicFramePr>
+              <a:graphicFrameLocks xmlns:a="http://schemas.openxmlformats.org/drawingml/2006/main" noChangeAspect="1"/>
+            </wp:cNvGraphicFramePr>
+            <a:graphic xmlns:a="http://schemas.openxmlformats.org/drawingml/2006/main">
+              <a:graphicData uri="http://schemas.openxmlformats.org/drawingml/2006/picture">
+                <pic:pic xmlns:pic="http://schemas.openxmlformats.org/drawingml/2006/picture">
+                  <pic:nvPicPr>
+                    <pic:cNvPr id="1" name=""/>
+                    <pic:cNvPicPr/>
+                  </pic:nvPicPr>
+                  <pic:blipFill>
+                    <a:blip r:embed="rId5"/>
+                    <a:stretch>
+                      <a:fillRect/>
+                    </a:stretch>
+                  </pic:blipFill>
+                  <pic:spPr>
+                    <a:xfrm>
+                      <a:off x="0" y="0"/>
+                      <a:ext cx="5943600" cy="4754880"/>
+                    </a:xfrm>
+                    <a:prstGeom prst="rect">
+                      <a:avLst/>
+                    </a:prstGeom>
+                  </pic:spPr>
+                </pic:pic>
+              </a:graphicData>
+            </a:graphic>
+          </wp:inline>
+        </w:drawing>
+      </w:r>
+    </w:p>
+    <w:p/>
+    <w:p/>
+    <w:p/>
+    <w:p/>
+    <w:p/>
+    <w:p/>
+    <w:p/>
+    <w:p>
+      <w:r>
+        <w:lastRenderedPageBreak/>
+        <w:t xml:space="preserve">User ID </w:t>
+      </w:r>
+      <w:r>
+        <w:sym w:font="Wingdings" w:char="F0E0"/>
+      </w:r>
+      <w:r>
+        <w:t xml:space="preserve"> If you have already created an account, then you may input your User ID credentials here.</w:t>
+      </w:r>
+    </w:p>
+    <w:p>
+      <w:r>
+        <w:t xml:space="preserve">Password </w:t>
+      </w:r>
+      <w:r>
+        <w:sym w:font="Wingdings" w:char="F0E0"/>
+      </w:r>
+      <w:r>
+        <w:t xml:space="preserve"> </w:t>
+      </w:r>
+      <w:proofErr w:type="gramStart"/>
+      <w:r>
+        <w:t>You</w:t>
+      </w:r>
+      <w:proofErr w:type="gramEnd"/>
+      <w:r>
+        <w:t xml:space="preserve"> password going into the password slot.</w:t>
+      </w:r>
+    </w:p>
+    <w:p>
+      <w:r>
+        <w:t xml:space="preserve">Login </w:t>
+      </w:r>
+      <w:r>
+        <w:sym w:font="Wingdings" w:char="F0E0"/>
+      </w:r>
+      <w:r>
+        <w:t xml:space="preserve"> Once you have entered both the User ID and Password, you may successfully login by clicking the login button.</w:t>
+      </w:r>
+    </w:p>
+    <w:p>
+      <w:r>
+        <w:t xml:space="preserve">Sign Up Here </w:t>
+      </w:r>
+      <w:r>
+        <w:sym w:font="Wingdings" w:char="F0E0"/>
+      </w:r>
+      <w:r>
+        <w:t xml:space="preserve"> If you have not yet created an account, you can sign up with a new account here.</w:t>
+      </w:r>
+    </w:p>
+    <w:p>
+      <w:r>
+        <w:rPr>
+          <w:noProof/>
+        </w:rPr>
+        <w:lastRenderedPageBreak/>
+        <w:drawing>
+          <wp:inline distT="0" distB="0" distL="0" distR="0" wp14:anchorId="634BF025" wp14:editId="7348A982">
+            <wp:extent cx="5934075" cy="6000750"/>
+            <wp:effectExtent l="0" t="0" r="9525" b="0"/>
+            <wp:docPr id="4" name="Picture 4"/>
+            <wp:cNvGraphicFramePr>
+              <a:graphicFrameLocks xmlns:a="http://schemas.openxmlformats.org/drawingml/2006/main" noChangeAspect="1"/>
+            </wp:cNvGraphicFramePr>
+            <a:graphic xmlns:a="http://schemas.openxmlformats.org/drawingml/2006/main">
+              <a:graphicData uri="http://schemas.openxmlformats.org/drawingml/2006/picture">
+                <pic:pic xmlns:pic="http://schemas.openxmlformats.org/drawingml/2006/picture">
+                  <pic:nvPicPr>
+                    <pic:cNvPr id="1" name=""/>
+                    <pic:cNvPicPr/>
+                  </pic:nvPicPr>
+                  <pic:blipFill>
+                    <a:blip r:embed="rId6"/>
+                    <a:stretch>
+                      <a:fillRect/>
+                    </a:stretch>
+                  </pic:blipFill>
+                  <pic:spPr>
+                    <a:xfrm>
+                      <a:off x="0" y="0"/>
+                      <a:ext cx="5934075" cy="6000750"/>
+                    </a:xfrm>
+                    <a:prstGeom prst="rect">
+                      <a:avLst/>
+                    </a:prstGeom>
+                  </pic:spPr>
+                </pic:pic>
+              </a:graphicData>
+            </a:graphic>
+          </wp:inline>
+        </w:drawing>
+      </w:r>
+    </w:p>
+    <w:p/>
+    <w:p/>
+    <w:p/>
+    <w:p>
+      <w:r>
+        <w:t xml:space="preserve">Movie Search </w:t>
+      </w:r>
+      <w:r>
+        <w:sym w:font="Wingdings" w:char="F0E0"/>
+      </w:r>
+      <w:r>
+        <w:t xml:space="preserve"> This will take you to </w:t>
+      </w:r>
+      <w:proofErr w:type="spellStart"/>
+      <w:r>
+        <w:t>were</w:t>
+      </w:r>
+      <w:proofErr w:type="spellEnd"/>
+      <w:r>
+        <w:t xml:space="preserve"> you can search movies by Title, Category, or Director.</w:t>
+      </w:r>
+    </w:p>
+    <w:p>
+      <w:r>
+        <w:lastRenderedPageBreak/>
+        <w:t xml:space="preserve">Movie Checkout </w:t>
+      </w:r>
+      <w:r>
+        <w:sym w:font="Wingdings" w:char="F0E0"/>
+      </w:r>
+      <w:r>
+        <w:t>You can search movie by Title and then select the movie you would like to check out here.</w:t>
+      </w:r>
+    </w:p>
+    <w:p>
+      <w:r>
+        <w:t xml:space="preserve">Movie Return </w:t>
+      </w:r>
+      <w:r>
+        <w:sym w:font="Wingdings" w:char="F0E0"/>
+      </w:r>
+      <w:r>
+        <w:t xml:space="preserve"> Any movies that are currently checked out, can be returned here.</w:t>
+      </w:r>
+    </w:p>
+    <w:p>
+      <w:r>
+        <w:t xml:space="preserve">Movie Reserve </w:t>
+      </w:r>
+      <w:r>
+        <w:sym w:font="Wingdings" w:char="F0E0"/>
+      </w:r>
+      <w:r>
+        <w:t xml:space="preserve"> Here you can reserve movies to checkout for the future.</w:t>
+      </w:r>
+    </w:p>
+    <w:p>
+      <w:r>
+        <w:t xml:space="preserve">Movie Fines </w:t>
+      </w:r>
+      <w:r>
+        <w:sym w:font="Wingdings" w:char="F0E0"/>
+      </w:r>
+      <w:r>
+        <w:t xml:space="preserve"> You can see all the fines currently have.</w:t>
+      </w:r>
+    </w:p>
+    <w:p>
+      <w:r>
+        <w:t xml:space="preserve">Reserved Movies </w:t>
+      </w:r>
+      <w:r>
+        <w:sym w:font="Wingdings" w:char="F0E0"/>
+      </w:r>
+      <w:r>
+        <w:t xml:space="preserve"> These are a list of movies that you currently have on reserve.</w:t>
+      </w:r>
+    </w:p>
+    <w:p>
+      <w:r>
+        <w:t xml:space="preserve">Log Out </w:t>
+      </w:r>
+      <w:r>
+        <w:sym w:font="Wingdings" w:char="F0E0"/>
+      </w:r>
+      <w:r>
+        <w:t xml:space="preserve"> This successfully exit the program.</w:t>
+      </w:r>
+    </w:p>
+    <w:p>
+      <w:r>
+        <w:rPr>
+          <w:noProof/>
+        </w:rPr>
+        <w:drawing>
+          <wp:inline distT="0" distB="0" distL="0" distR="0" wp14:anchorId="459BD9E9" wp14:editId="070398E3">
+            <wp:extent cx="2500873" cy="3391535"/>
+            <wp:effectExtent l="0" t="0" r="0" b="0"/>
+            <wp:docPr id="7" name="Picture 7"/>
+            <wp:cNvGraphicFramePr>
+              <a:graphicFrameLocks xmlns:a="http://schemas.openxmlformats.org/drawingml/2006/main" noChangeAspect="1"/>
+            </wp:cNvGraphicFramePr>
+            <a:graphic xmlns:a="http://schemas.openxmlformats.org/drawingml/2006/main">
+              <a:graphicData uri="http://schemas.openxmlformats.org/drawingml/2006/picture">
+                <pic:pic xmlns:pic="http://schemas.openxmlformats.org/drawingml/2006/picture">
+                  <pic:nvPicPr>
+                    <pic:cNvPr id="1" name=""/>
+                    <pic:cNvPicPr/>
+                  </pic:nvPicPr>
+                  <pic:blipFill>
+                    <a:blip r:embed="rId7"/>
+                    <a:stretch>
+                      <a:fillRect/>
+                    </a:stretch>
+                  </pic:blipFill>
+                  <pic:spPr>
+                    <a:xfrm>
+                      <a:off x="0" y="0"/>
+                      <a:ext cx="2509101" cy="3402693"/>
+                    </a:xfrm>
+                    <a:prstGeom prst="rect">
+                      <a:avLst/>
+                    </a:prstGeom>
+                  </pic:spPr>
+                </pic:pic>
+              </a:graphicData>
+            </a:graphic>
+          </wp:inline>
+        </w:drawing>
+      </w:r>
+    </w:p>
+    <w:p/>
     <w:sectPr>
       <w:pgSz w:w="12240" w:h="15840"/>
       <w:pgMar w:top="1440" w:right="1440" w:bottom="1440" w:left="1440" w:header="720" w:footer="720" w:gutter="0"/>

</xml_diff>